<commit_message>
EntityInterface.java, UserInput, visible HP
Added UserInput.action to reduce clutter
Added EntityInterface so we have implementation going on.
Added a visible HP counter on the screen
Commented out a lot of "HIT" and other onscreen text we no longer need.
</commit_message>
<xml_diff>
--- a/README.docx
+++ b/README.docx
@@ -4,168 +4,189 @@
   <w:body>
     <w:p>
       <w:r>
-        <w:t>1.</w:t>
+        <w:t>1. Cosmic.java needs to be compiled and run</w:t>
+      </w:r>
+    </w:p>
+    <w:p>
+      <w:r>
+        <w:t>2. None yet</w:t>
+      </w:r>
+    </w:p>
+    <w:p>
+      <w:r>
+        <w:t xml:space="preserve">3. Class </w:t>
+      </w:r>
+      <w:proofErr w:type="spellStart"/>
+      <w:r>
+        <w:t>inheritence</w:t>
+      </w:r>
+      <w:proofErr w:type="spellEnd"/>
+      <w:r>
+        <w:t xml:space="preserve"> - </w:t>
+      </w:r>
+      <w:proofErr w:type="spellStart"/>
+      <w:r>
+        <w:t>EnemyEntity</w:t>
+      </w:r>
+      <w:proofErr w:type="spellEnd"/>
+      <w:r>
+        <w:t xml:space="preserve">, </w:t>
+      </w:r>
+      <w:proofErr w:type="spellStart"/>
+      <w:r>
+        <w:t>PlayerEntity</w:t>
+      </w:r>
+      <w:proofErr w:type="spellEnd"/>
+      <w:r>
+        <w:t xml:space="preserve">, and </w:t>
+      </w:r>
+      <w:proofErr w:type="spellStart"/>
+      <w:r>
+        <w:t>PowerupEntity</w:t>
+      </w:r>
+      <w:proofErr w:type="spellEnd"/>
+      <w:r>
+        <w:t xml:space="preserve"> all extend from Entity</w:t>
+      </w:r>
+    </w:p>
+    <w:p>
+      <w:r>
+        <w:t>4. Additional Work</w:t>
+      </w:r>
+    </w:p>
+    <w:p>
+      <w:r>
+        <w:tab/>
+        <w:t>- Powerups</w:t>
+      </w:r>
+    </w:p>
+    <w:p>
+      <w:r>
+        <w:tab/>
+        <w:t>- Multiple types of enemies some of which can shoot back</w:t>
+      </w:r>
+    </w:p>
+    <w:p>
+      <w:r>
+        <w:tab/>
+        <w:t>- 100% Originally composed music</w:t>
+      </w:r>
+    </w:p>
+    <w:p>
+      <w:r>
+        <w:tab/>
+        <w:t>- 100% Original artwork</w:t>
+      </w:r>
+    </w:p>
+    <w:p>
+      <w:r>
+        <w:tab/>
+        <w:t>- High Score</w:t>
+      </w:r>
+    </w:p>
+    <w:p>
+      <w:r>
+        <w:tab/>
+        <w:t>- Multiple Lives</w:t>
+      </w:r>
+    </w:p>
+    <w:p>
+      <w:r>
+        <w:tab/>
+        <w:t>-</w:t>
+      </w:r>
+    </w:p>
+    <w:p>
+      <w:r>
+        <w:t xml:space="preserve">5. </w:t>
+      </w:r>
+    </w:p>
+    <w:p>
+      <w:r>
+        <w:tab/>
+        <w:t>-</w:t>
+      </w:r>
+      <w:proofErr w:type="spellStart"/>
+      <w:r>
+        <w:t>Javax.sound</w:t>
+      </w:r>
+      <w:proofErr w:type="spellEnd"/>
+      <w:r>
+        <w:t xml:space="preserve"> was used for audio as </w:t>
+      </w:r>
+      <w:proofErr w:type="spellStart"/>
+      <w:r>
+        <w:t>StdAudio</w:t>
+      </w:r>
+      <w:proofErr w:type="spellEnd"/>
+      <w:r>
+        <w:t xml:space="preserve"> isn't easily capable of playing multiple tracks at once</w:t>
+      </w:r>
+    </w:p>
+    <w:p>
+      <w:r>
+        <w:tab/>
+        <w:t>- No other additional libraries used.</w:t>
+      </w:r>
+    </w:p>
+    <w:p/>
+    <w:p>
+      <w:r>
+        <w:t>6.</w:t>
+      </w:r>
+    </w:p>
+    <w:p>
+      <w:r>
+        <w:tab/>
+        <w:t>-</w:t>
+      </w:r>
+      <w:proofErr w:type="spellStart"/>
+      <w:r>
+        <w:t>StdDraw</w:t>
+      </w:r>
+      <w:proofErr w:type="spellEnd"/>
+      <w:r>
+        <w:t xml:space="preserve"> was modified to remove the top Bar containing "File" and to rename the window "Cosmic Crocodiles"</w:t>
+      </w:r>
+    </w:p>
+    <w:p>
+      <w:r>
+        <w:t xml:space="preserve">7. &lt;Insert </w:t>
+      </w:r>
+      <w:proofErr w:type="spellStart"/>
+      <w:r>
+        <w:t>Dependancy</w:t>
+      </w:r>
+      <w:proofErr w:type="spellEnd"/>
+      <w:r>
+        <w:t xml:space="preserve"> Diagram Here&gt;</w:t>
+      </w:r>
+    </w:p>
+    <w:p/>
+    <w:p>
+      <w:r>
+        <w:t>NOTE TO TEAM BEFORE WE SUBMIT</w:t>
+      </w:r>
+    </w:p>
+    <w:p>
+      <w:r>
+        <w:t xml:space="preserve">Remove all </w:t>
+      </w:r>
+      <w:proofErr w:type="spellStart"/>
+      <w:r>
+        <w:t>bugtesting</w:t>
+      </w:r>
+      <w:proofErr w:type="spellEnd"/>
+      <w:r>
+        <w:t xml:space="preserve"> comments and such from the program</w:t>
+      </w:r>
+    </w:p>
+    <w:p>
+      <w:r>
+        <w:t>Reset the character ‘P’ to do nothing – unless we want ‘cheat codes’</w:t>
       </w:r>
       <w:bookmarkStart w:id="0" w:name="_GoBack"/>
       <w:bookmarkEnd w:id="0"/>
-      <w:r>
-        <w:t xml:space="preserve"> Cosmic.java needs to be compiled and run</w:t>
-      </w:r>
-    </w:p>
-    <w:p>
-      <w:r>
-        <w:t>2. None yet</w:t>
-      </w:r>
-    </w:p>
-    <w:p>
-      <w:r>
-        <w:t xml:space="preserve">3. Class </w:t>
-      </w:r>
-      <w:proofErr w:type="spellStart"/>
-      <w:r>
-        <w:t>inheritence</w:t>
-      </w:r>
-      <w:proofErr w:type="spellEnd"/>
-      <w:r>
-        <w:t xml:space="preserve"> - </w:t>
-      </w:r>
-      <w:proofErr w:type="spellStart"/>
-      <w:r>
-        <w:t>EnemyEntity</w:t>
-      </w:r>
-      <w:proofErr w:type="spellEnd"/>
-      <w:r>
-        <w:t xml:space="preserve">, </w:t>
-      </w:r>
-      <w:proofErr w:type="spellStart"/>
-      <w:r>
-        <w:t>PlayerEntity</w:t>
-      </w:r>
-      <w:proofErr w:type="spellEnd"/>
-      <w:r>
-        <w:t xml:space="preserve">, and </w:t>
-      </w:r>
-      <w:proofErr w:type="spellStart"/>
-      <w:r>
-        <w:t>PowerupEntity</w:t>
-      </w:r>
-      <w:proofErr w:type="spellEnd"/>
-      <w:r>
-        <w:t xml:space="preserve"> all extend from Entity</w:t>
-      </w:r>
-    </w:p>
-    <w:p>
-      <w:r>
-        <w:t>4. Additional Work</w:t>
-      </w:r>
-    </w:p>
-    <w:p>
-      <w:r>
-        <w:tab/>
-        <w:t>- Powerups</w:t>
-      </w:r>
-    </w:p>
-    <w:p>
-      <w:r>
-        <w:tab/>
-        <w:t>- Multiple types of enemies some of which can shoot back</w:t>
-      </w:r>
-    </w:p>
-    <w:p>
-      <w:r>
-        <w:tab/>
-        <w:t>- 100% Originally composed music</w:t>
-      </w:r>
-    </w:p>
-    <w:p>
-      <w:r>
-        <w:tab/>
-        <w:t>- 100% Original artwork</w:t>
-      </w:r>
-    </w:p>
-    <w:p>
-      <w:r>
-        <w:tab/>
-        <w:t>- High Score</w:t>
-      </w:r>
-    </w:p>
-    <w:p>
-      <w:r>
-        <w:tab/>
-        <w:t>- Multiple Lives</w:t>
-      </w:r>
-    </w:p>
-    <w:p>
-      <w:r>
-        <w:tab/>
-        <w:t>-</w:t>
-      </w:r>
-    </w:p>
-    <w:p>
-      <w:r>
-        <w:t xml:space="preserve">5. </w:t>
-      </w:r>
-    </w:p>
-    <w:p>
-      <w:r>
-        <w:tab/>
-        <w:t>-</w:t>
-      </w:r>
-      <w:proofErr w:type="spellStart"/>
-      <w:r>
-        <w:t>Javax.sound</w:t>
-      </w:r>
-      <w:proofErr w:type="spellEnd"/>
-      <w:r>
-        <w:t xml:space="preserve"> was used for audio as </w:t>
-      </w:r>
-      <w:proofErr w:type="spellStart"/>
-      <w:r>
-        <w:t>StdAudio</w:t>
-      </w:r>
-      <w:proofErr w:type="spellEnd"/>
-      <w:r>
-        <w:t xml:space="preserve"> isn't easily capable of playing multiple tracks at once</w:t>
-      </w:r>
-    </w:p>
-    <w:p>
-      <w:r>
-        <w:tab/>
-        <w:t>- No other additional libraries used.</w:t>
-      </w:r>
-    </w:p>
-    <w:p/>
-    <w:p>
-      <w:r>
-        <w:t>6.</w:t>
-      </w:r>
-    </w:p>
-    <w:p>
-      <w:r>
-        <w:tab/>
-        <w:t>-</w:t>
-      </w:r>
-      <w:proofErr w:type="spellStart"/>
-      <w:r>
-        <w:t>StdDraw</w:t>
-      </w:r>
-      <w:proofErr w:type="spellEnd"/>
-      <w:r>
-        <w:t xml:space="preserve"> was modified to remove the top Bar containing "File" and to rename the window "Cosmic Crocodiles"</w:t>
-      </w:r>
-    </w:p>
-    <w:p>
-      <w:r>
-        <w:t xml:space="preserve">7. &lt;Insert </w:t>
-      </w:r>
-      <w:proofErr w:type="spellStart"/>
-      <w:r>
-        <w:t>Dependancy</w:t>
-      </w:r>
-      <w:proofErr w:type="spellEnd"/>
-      <w:r>
-        <w:t xml:space="preserve"> Diagram Here&gt;</w:t>
-      </w:r>
     </w:p>
     <w:sectPr>
       <w:pgSz w:w="12240" w:h="15840"/>
@@ -300,6 +321,7 @@
     <w:lsdException w:name="HTML Sample" w:semiHidden="1" w:unhideWhenUsed="1"/>
     <w:lsdException w:name="HTML Typewriter" w:semiHidden="1" w:unhideWhenUsed="1"/>
     <w:lsdException w:name="HTML Variable" w:semiHidden="1" w:unhideWhenUsed="1"/>
+    <w:lsdException w:name="Normal Table" w:semiHidden="1" w:unhideWhenUsed="1"/>
     <w:lsdException w:name="annotation subject" w:semiHidden="1" w:unhideWhenUsed="1"/>
     <w:lsdException w:name="No List" w:semiHidden="1" w:unhideWhenUsed="1"/>
     <w:lsdException w:name="Outline List 1" w:semiHidden="1" w:unhideWhenUsed="1"/>
@@ -346,8 +368,10 @@
     <w:lsdException w:name="Table Subtle 2" w:semiHidden="1" w:unhideWhenUsed="1"/>
     <w:lsdException w:name="Table Web 1" w:semiHidden="1" w:unhideWhenUsed="1"/>
     <w:lsdException w:name="Table Web 2" w:semiHidden="1" w:unhideWhenUsed="1"/>
+    <w:lsdException w:name="Table Web 3" w:semiHidden="1" w:unhideWhenUsed="1"/>
     <w:lsdException w:name="Balloon Text" w:semiHidden="1" w:unhideWhenUsed="1"/>
     <w:lsdException w:name="Table Grid" w:uiPriority="39"/>
+    <w:lsdException w:name="Table Theme" w:semiHidden="1" w:unhideWhenUsed="1"/>
     <w:lsdException w:name="Placeholder Text" w:semiHidden="1"/>
     <w:lsdException w:name="No Spacing" w:uiPriority="1" w:qFormat="1"/>
     <w:lsdException w:name="Light Shading" w:uiPriority="60"/>

</xml_diff>

<commit_message>
Comments for Days README
</commit_message>
<xml_diff>
--- a/README.docx
+++ b/README.docx
@@ -4,198 +4,699 @@
   <w:body>
     <w:p>
       <w:r>
-        <w:t>1. Cosmic.java needs to be compiled and run</w:t>
-      </w:r>
-    </w:p>
-    <w:p>
-      <w:r>
-        <w:t>2. None yet</w:t>
-      </w:r>
-    </w:p>
-    <w:p>
-      <w:r>
-        <w:t xml:space="preserve">3. Class </w:t>
-      </w:r>
-      <w:proofErr w:type="spellStart"/>
-      <w:r>
-        <w:t>inheritence</w:t>
-      </w:r>
-      <w:proofErr w:type="spellEnd"/>
-      <w:r>
-        <w:t xml:space="preserve"> - </w:t>
-      </w:r>
-      <w:proofErr w:type="spellStart"/>
-      <w:r>
-        <w:t>EnemyEntity</w:t>
-      </w:r>
-      <w:proofErr w:type="spellEnd"/>
-      <w:r>
-        <w:t xml:space="preserve">, </w:t>
-      </w:r>
-      <w:proofErr w:type="spellStart"/>
-      <w:r>
-        <w:t>PlayerEntity</w:t>
-      </w:r>
-      <w:proofErr w:type="spellEnd"/>
-      <w:r>
-        <w:t xml:space="preserve">, and </w:t>
-      </w:r>
-      <w:proofErr w:type="spellStart"/>
-      <w:r>
-        <w:t>PowerupEntity</w:t>
-      </w:r>
-      <w:proofErr w:type="spellEnd"/>
-      <w:r>
-        <w:t xml:space="preserve"> all extend from Entity</w:t>
-      </w:r>
-    </w:p>
-    <w:p>
-      <w:r>
-        <w:t>4. Additional Work</w:t>
-      </w:r>
-    </w:p>
-    <w:p>
-      <w:r>
-        <w:tab/>
-        <w:t>- Powerups</w:t>
-      </w:r>
-    </w:p>
-    <w:p>
-      <w:r>
-        <w:tab/>
-        <w:t>- Multiple types of enemies some of which can shoot back</w:t>
-      </w:r>
-    </w:p>
-    <w:p>
-      <w:r>
-        <w:tab/>
-        <w:t>- 100% Originally composed music</w:t>
-      </w:r>
-    </w:p>
-    <w:p>
-      <w:r>
-        <w:tab/>
-        <w:t>- 100% Original artwork</w:t>
-      </w:r>
-    </w:p>
-    <w:p>
-      <w:r>
-        <w:tab/>
-        <w:t>- High Score</w:t>
-      </w:r>
-    </w:p>
-    <w:p>
-      <w:r>
-        <w:tab/>
-        <w:t>- Multiple Lives</w:t>
-      </w:r>
-    </w:p>
-    <w:p>
-      <w:r>
-        <w:tab/>
-        <w:t>-</w:t>
-      </w:r>
-    </w:p>
-    <w:p>
-      <w:r>
-        <w:t xml:space="preserve">5. </w:t>
-      </w:r>
-    </w:p>
-    <w:p>
-      <w:r>
-        <w:tab/>
-        <w:t>-</w:t>
-      </w:r>
-      <w:proofErr w:type="spellStart"/>
-      <w:r>
-        <w:t>Javax.sound</w:t>
-      </w:r>
-      <w:proofErr w:type="spellEnd"/>
-      <w:r>
-        <w:t xml:space="preserve"> was used for audio as </w:t>
-      </w:r>
-      <w:proofErr w:type="spellStart"/>
-      <w:r>
-        <w:t>StdAudio</w:t>
-      </w:r>
-      <w:proofErr w:type="spellEnd"/>
-      <w:r>
-        <w:t xml:space="preserve"> isn't easily capable of playing multiple tracks at once</w:t>
-      </w:r>
-    </w:p>
-    <w:p>
-      <w:r>
-        <w:tab/>
-        <w:t>- No other additional libraries used.</w:t>
-      </w:r>
-    </w:p>
-    <w:p/>
-    <w:p>
-      <w:r>
-        <w:t>6.</w:t>
-      </w:r>
-    </w:p>
-    <w:p>
-      <w:r>
-        <w:tab/>
-        <w:t>-</w:t>
-      </w:r>
-      <w:proofErr w:type="spellStart"/>
-      <w:r>
-        <w:t>StdDraw</w:t>
-      </w:r>
-      <w:proofErr w:type="spellEnd"/>
-      <w:r>
-        <w:t xml:space="preserve"> was modified to remove the top Bar containing "File" and to rename the window "Cosmic Crocodiles"</w:t>
-      </w:r>
-    </w:p>
-    <w:p>
-      <w:r>
-        <w:t xml:space="preserve">7. &lt;Insert </w:t>
-      </w:r>
-      <w:proofErr w:type="spellStart"/>
-      <w:r>
-        <w:t>Dependancy</w:t>
-      </w:r>
-      <w:proofErr w:type="spellEnd"/>
-      <w:r>
-        <w:t xml:space="preserve"> Diagram Here&gt;</w:t>
-      </w:r>
-    </w:p>
-    <w:p/>
-    <w:p>
-      <w:r>
-        <w:t>NOTE TO TEAM BEFORE WE SUBMIT</w:t>
-      </w:r>
-    </w:p>
-    <w:p>
-      <w:r>
-        <w:t xml:space="preserve">Remove all </w:t>
-      </w:r>
-      <w:proofErr w:type="spellStart"/>
-      <w:r>
-        <w:t>bugtesting</w:t>
-      </w:r>
-      <w:proofErr w:type="spellEnd"/>
-      <w:r>
-        <w:t xml:space="preserve"> comments and such from the program</w:t>
-      </w:r>
-    </w:p>
-    <w:p>
-      <w:r>
-        <w:t>Reset the character ‘P’ to do nothing – unless we want ‘cheat codes’</w:t>
+        <w:rPr>
+          <w:noProof/>
+        </w:rPr>
+        <w:drawing>
+          <wp:anchor distT="0" distB="0" distL="114300" distR="114300" simplePos="0" relativeHeight="251659264" behindDoc="0" locked="0" layoutInCell="1" allowOverlap="1" wp14:anchorId="775154F2" wp14:editId="79DB56D8">
+            <wp:simplePos x="0" y="0"/>
+            <wp:positionH relativeFrom="margin">
+              <wp:align>right</wp:align>
+            </wp:positionH>
+            <wp:positionV relativeFrom="paragraph">
+              <wp:posOffset>0</wp:posOffset>
+            </wp:positionV>
+            <wp:extent cx="6801145" cy="695325"/>
+            <wp:effectExtent l="0" t="0" r="0" b="0"/>
+            <wp:wrapSquare wrapText="bothSides"/>
+            <wp:docPr id="2" name="Picture 2"/>
+            <wp:cNvGraphicFramePr>
+              <a:graphicFrameLocks xmlns:a="http://schemas.openxmlformats.org/drawingml/2006/main" noChangeAspect="1"/>
+            </wp:cNvGraphicFramePr>
+            <a:graphic xmlns:a="http://schemas.openxmlformats.org/drawingml/2006/main">
+              <a:graphicData uri="http://schemas.openxmlformats.org/drawingml/2006/picture">
+                <pic:pic xmlns:pic="http://schemas.openxmlformats.org/drawingml/2006/picture">
+                  <pic:nvPicPr>
+                    <pic:cNvPr id="0" name="Picture 2"/>
+                    <pic:cNvPicPr>
+                      <a:picLocks noChangeAspect="1" noChangeArrowheads="1"/>
+                    </pic:cNvPicPr>
+                  </pic:nvPicPr>
+                  <pic:blipFill>
+                    <a:blip r:embed="rId5">
+                      <a:extLst>
+                        <a:ext uri="{28A0092B-C50C-407E-A947-70E740481C1C}">
+                          <a14:useLocalDpi xmlns:a14="http://schemas.microsoft.com/office/drawing/2010/main" val="0"/>
+                        </a:ext>
+                      </a:extLst>
+                    </a:blip>
+                    <a:srcRect/>
+                    <a:stretch>
+                      <a:fillRect/>
+                    </a:stretch>
+                  </pic:blipFill>
+                  <pic:spPr bwMode="auto">
+                    <a:xfrm>
+                      <a:off x="0" y="0"/>
+                      <a:ext cx="6801145" cy="695325"/>
+                    </a:xfrm>
+                    <a:prstGeom prst="rect">
+                      <a:avLst/>
+                    </a:prstGeom>
+                    <a:noFill/>
+                    <a:ln>
+                      <a:noFill/>
+                    </a:ln>
+                  </pic:spPr>
+                </pic:pic>
+              </a:graphicData>
+            </a:graphic>
+            <wp14:sizeRelH relativeFrom="page">
+              <wp14:pctWidth>0</wp14:pctWidth>
+            </wp14:sizeRelH>
+            <wp14:sizeRelV relativeFrom="page">
+              <wp14:pctHeight>0</wp14:pctHeight>
+            </wp14:sizeRelV>
+          </wp:anchor>
+        </w:drawing>
+      </w:r>
+    </w:p>
+    <w:p>
+      <w:pPr>
+        <w:pStyle w:val="Title"/>
+        <w:jc w:val="center"/>
+      </w:pPr>
+      <w:r>
+        <w:t>README</w:t>
       </w:r>
       <w:bookmarkStart w:id="0" w:name="_GoBack"/>
       <w:bookmarkEnd w:id="0"/>
     </w:p>
+    <w:p>
+      <w:r>
+        <w:t xml:space="preserve">1. </w:t>
+      </w:r>
+      <w:r>
+        <w:rPr>
+          <w:b/>
+        </w:rPr>
+        <w:t>Cosmic.java</w:t>
+      </w:r>
+      <w:r>
+        <w:t xml:space="preserve"> needs to be compiled and run</w:t>
+      </w:r>
+      <w:r>
+        <w:t>.</w:t>
+      </w:r>
+    </w:p>
+    <w:p>
+      <w:r>
+        <w:t xml:space="preserve">2. </w:t>
+      </w:r>
+      <w:r>
+        <w:t>Entity Implements</w:t>
+      </w:r>
+      <w:r>
+        <w:t xml:space="preserve"> all of</w:t>
+      </w:r>
+      <w:r>
+        <w:t xml:space="preserve"> </w:t>
+      </w:r>
+      <w:proofErr w:type="spellStart"/>
+      <w:r>
+        <w:t>EntityInterface</w:t>
+      </w:r>
+      <w:r>
+        <w:t>’s</w:t>
+      </w:r>
+      <w:proofErr w:type="spellEnd"/>
+      <w:r>
+        <w:t xml:space="preserve"> interfaces, such as </w:t>
+      </w:r>
+      <w:proofErr w:type="spellStart"/>
+      <w:proofErr w:type="gramStart"/>
+      <w:r>
+        <w:t>getX</w:t>
+      </w:r>
+      <w:proofErr w:type="spellEnd"/>
+      <w:r>
+        <w:t>(</w:t>
+      </w:r>
+      <w:proofErr w:type="gramEnd"/>
+      <w:r>
+        <w:t xml:space="preserve">), </w:t>
+      </w:r>
+      <w:proofErr w:type="spellStart"/>
+      <w:r>
+        <w:t>getY</w:t>
+      </w:r>
+      <w:proofErr w:type="spellEnd"/>
+      <w:r>
+        <w:t xml:space="preserve">(), </w:t>
+      </w:r>
+      <w:proofErr w:type="spellStart"/>
+      <w:r>
+        <w:t>getFilename</w:t>
+      </w:r>
+      <w:proofErr w:type="spellEnd"/>
+      <w:r>
+        <w:t>()</w:t>
+      </w:r>
+    </w:p>
+    <w:p>
+      <w:r>
+        <w:t>3. Class</w:t>
+      </w:r>
+      <w:r>
+        <w:t>es</w:t>
+      </w:r>
+      <w:r>
+        <w:t xml:space="preserve"> </w:t>
+      </w:r>
+      <w:r>
+        <w:t>Inheritance</w:t>
+      </w:r>
+      <w:r>
+        <w:t xml:space="preserve"> - </w:t>
+      </w:r>
+      <w:proofErr w:type="spellStart"/>
+      <w:r>
+        <w:t>EnemyEntity</w:t>
+      </w:r>
+      <w:proofErr w:type="spellEnd"/>
+      <w:r>
+        <w:t xml:space="preserve">, </w:t>
+      </w:r>
+      <w:proofErr w:type="spellStart"/>
+      <w:r>
+        <w:t>PlayerEntity</w:t>
+      </w:r>
+      <w:proofErr w:type="spellEnd"/>
+      <w:r>
+        <w:t xml:space="preserve">, and </w:t>
+      </w:r>
+      <w:proofErr w:type="spellStart"/>
+      <w:r>
+        <w:t>PowerupEntity</w:t>
+      </w:r>
+      <w:proofErr w:type="spellEnd"/>
+      <w:r>
+        <w:t xml:space="preserve"> all extend from Entity</w:t>
+      </w:r>
+    </w:p>
+    <w:p>
+      <w:r>
+        <w:t>4. Additional Work</w:t>
+      </w:r>
+    </w:p>
+    <w:p>
+      <w:pPr>
+        <w:pStyle w:val="ListParagraph"/>
+        <w:numPr>
+          <w:ilvl w:val="0"/>
+          <w:numId w:val="1"/>
+        </w:numPr>
+        <w:rPr>
+          <w:b/>
+        </w:rPr>
+      </w:pPr>
+      <w:r>
+        <w:rPr>
+          <w:b/>
+        </w:rPr>
+        <w:t>Multiple types of enemies some of which can shoot back</w:t>
+      </w:r>
+    </w:p>
+    <w:p>
+      <w:pPr>
+        <w:ind w:left="720"/>
+      </w:pPr>
+      <w:r>
+        <w:t xml:space="preserve">Two kinds of enemies, a ‘basic’ one which tries to reach the bottom and an advanced </w:t>
+      </w:r>
+      <w:proofErr w:type="spellStart"/>
+      <w:r>
+        <w:t>sharktank</w:t>
+      </w:r>
+      <w:proofErr w:type="spellEnd"/>
+      <w:r>
+        <w:t xml:space="preserve">™ which tries to kill the player instead of </w:t>
+      </w:r>
+      <w:proofErr w:type="gramStart"/>
+      <w:r>
+        <w:t>destroy</w:t>
+      </w:r>
+      <w:proofErr w:type="gramEnd"/>
+      <w:r>
+        <w:t xml:space="preserve"> the </w:t>
+      </w:r>
+      <w:proofErr w:type="spellStart"/>
+      <w:r>
+        <w:t>homeplanet</w:t>
+      </w:r>
+      <w:proofErr w:type="spellEnd"/>
+      <w:r>
+        <w:t>.</w:t>
+      </w:r>
+    </w:p>
+    <w:p>
+      <w:pPr>
+        <w:pStyle w:val="ListParagraph"/>
+        <w:numPr>
+          <w:ilvl w:val="0"/>
+          <w:numId w:val="1"/>
+        </w:numPr>
+        <w:rPr>
+          <w:b/>
+        </w:rPr>
+      </w:pPr>
+      <w:r>
+        <w:rPr>
+          <w:b/>
+        </w:rPr>
+        <w:t>Powerups</w:t>
+      </w:r>
+    </w:p>
+    <w:p>
+      <w:pPr>
+        <w:ind w:left="720"/>
+      </w:pPr>
+      <w:r>
+        <w:t>Tri missiles, and Rapid fire powerups have been implemented and can be combined to produce something spectacular</w:t>
+      </w:r>
+    </w:p>
+    <w:p>
+      <w:pPr>
+        <w:pStyle w:val="ListParagraph"/>
+        <w:numPr>
+          <w:ilvl w:val="0"/>
+          <w:numId w:val="1"/>
+        </w:numPr>
+        <w:rPr>
+          <w:b/>
+        </w:rPr>
+      </w:pPr>
+      <w:r>
+        <w:rPr>
+          <w:b/>
+        </w:rPr>
+        <w:t>Multiple shield layers</w:t>
+      </w:r>
+    </w:p>
+    <w:p>
+      <w:pPr>
+        <w:ind w:left="720"/>
+      </w:pPr>
+      <w:r>
+        <w:t>Player has a shield which is depleted when damaged by the shark entity, either through collision or through a missile.</w:t>
+      </w:r>
+    </w:p>
+    <w:p>
+      <w:pPr>
+        <w:pStyle w:val="ListParagraph"/>
+        <w:numPr>
+          <w:ilvl w:val="0"/>
+          <w:numId w:val="1"/>
+        </w:numPr>
+        <w:rPr>
+          <w:b/>
+        </w:rPr>
+      </w:pPr>
+      <w:r>
+        <w:rPr>
+          <w:b/>
+        </w:rPr>
+        <w:t>100% Originally composed music</w:t>
+      </w:r>
+    </w:p>
+    <w:p>
+      <w:pPr>
+        <w:ind w:firstLine="720"/>
+      </w:pPr>
+      <w:r>
+        <w:t xml:space="preserve">All sounds, music, and effects were produced by </w:t>
+      </w:r>
+      <w:proofErr w:type="spellStart"/>
+      <w:r>
+        <w:t>Adriaan</w:t>
+      </w:r>
+      <w:proofErr w:type="spellEnd"/>
+      <w:r>
+        <w:t xml:space="preserve"> van </w:t>
+      </w:r>
+      <w:proofErr w:type="spellStart"/>
+      <w:r>
+        <w:t>WIjk</w:t>
+      </w:r>
+      <w:proofErr w:type="spellEnd"/>
+    </w:p>
+    <w:p>
+      <w:pPr>
+        <w:pStyle w:val="ListParagraph"/>
+        <w:numPr>
+          <w:ilvl w:val="0"/>
+          <w:numId w:val="1"/>
+        </w:numPr>
+        <w:rPr>
+          <w:b/>
+        </w:rPr>
+      </w:pPr>
+      <w:r>
+        <w:rPr>
+          <w:b/>
+        </w:rPr>
+        <w:t>Original artwork</w:t>
+      </w:r>
+    </w:p>
+    <w:p>
+      <w:pPr>
+        <w:ind w:left="720"/>
+      </w:pPr>
+      <w:r>
+        <w:t xml:space="preserve">The overwhelming majority of the artwork was produced by </w:t>
+      </w:r>
+      <w:proofErr w:type="spellStart"/>
+      <w:r>
+        <w:t>Marizan</w:t>
+      </w:r>
+      <w:proofErr w:type="spellEnd"/>
+      <w:r>
+        <w:t xml:space="preserve"> (A friend) used with permission. Any external resources that have been used are declared as such in the code.</w:t>
+      </w:r>
+    </w:p>
+    <w:p>
+      <w:pPr>
+        <w:pStyle w:val="ListParagraph"/>
+        <w:numPr>
+          <w:ilvl w:val="0"/>
+          <w:numId w:val="1"/>
+        </w:numPr>
+        <w:rPr>
+          <w:b/>
+        </w:rPr>
+      </w:pPr>
+      <w:r>
+        <w:rPr>
+          <w:b/>
+        </w:rPr>
+        <w:t>High Score</w:t>
+      </w:r>
+    </w:p>
+    <w:p>
+      <w:pPr>
+        <w:ind w:left="720"/>
+      </w:pPr>
+      <w:r>
+        <w:t xml:space="preserve">A victorious screen is shown for 4 seconds upon </w:t>
+      </w:r>
+      <w:proofErr w:type="spellStart"/>
+      <w:r>
+        <w:t>gameover</w:t>
+      </w:r>
+      <w:proofErr w:type="spellEnd"/>
+      <w:r>
+        <w:t xml:space="preserve"> instead of the default if a new </w:t>
+      </w:r>
+      <w:proofErr w:type="spellStart"/>
+      <w:r>
+        <w:t>highscore</w:t>
+      </w:r>
+      <w:proofErr w:type="spellEnd"/>
+      <w:r>
+        <w:t xml:space="preserve"> is reached.</w:t>
+      </w:r>
+    </w:p>
+    <w:p>
+      <w:pPr>
+        <w:pStyle w:val="ListParagraph"/>
+        <w:numPr>
+          <w:ilvl w:val="0"/>
+          <w:numId w:val="1"/>
+        </w:numPr>
+        <w:rPr>
+          <w:b/>
+        </w:rPr>
+      </w:pPr>
+      <w:r>
+        <w:rPr>
+          <w:b/>
+        </w:rPr>
+        <w:t>Game difficulty increases over time</w:t>
+      </w:r>
+    </w:p>
+    <w:p>
+      <w:pPr>
+        <w:ind w:left="720"/>
+      </w:pPr>
+      <w:r>
+        <w:t>The enemies begin moving faster and faster until game over is assured, giving a proper challenge.</w:t>
+      </w:r>
+    </w:p>
+    <w:p>
+      <w:r>
+        <w:t xml:space="preserve">5. </w:t>
+      </w:r>
+    </w:p>
+    <w:p>
+      <w:proofErr w:type="spellStart"/>
+      <w:r>
+        <w:t>Javax.sound</w:t>
+      </w:r>
+      <w:proofErr w:type="spellEnd"/>
+      <w:r>
+        <w:t xml:space="preserve"> was used for audio as </w:t>
+      </w:r>
+      <w:proofErr w:type="spellStart"/>
+      <w:r>
+        <w:t>StdAudio</w:t>
+      </w:r>
+      <w:proofErr w:type="spellEnd"/>
+      <w:r>
+        <w:t xml:space="preserve"> isn't easily capable of playing multiple tracks at once</w:t>
+      </w:r>
+    </w:p>
+    <w:p>
+      <w:proofErr w:type="spellStart"/>
+      <w:r>
+        <w:t>Java.awt.Font</w:t>
+      </w:r>
+      <w:proofErr w:type="spellEnd"/>
+      <w:r>
+        <w:t xml:space="preserve"> was used to change and create fonts.</w:t>
+      </w:r>
+    </w:p>
+    <w:p/>
+    <w:p>
+      <w:r>
+        <w:t>6.</w:t>
+      </w:r>
+    </w:p>
+    <w:p>
+      <w:proofErr w:type="spellStart"/>
+      <w:r>
+        <w:t>StdDraw</w:t>
+      </w:r>
+      <w:proofErr w:type="spellEnd"/>
+      <w:r>
+        <w:t xml:space="preserve"> was modified to remove the top Bar containing "File" and to rename the window "Cosmic Crocodiles"</w:t>
+      </w:r>
+    </w:p>
+    <w:p/>
+    <w:p/>
+    <w:p>
+      <w:r>
+        <w:t>7. Dependency Diagram</w:t>
+      </w:r>
+    </w:p>
+    <w:p>
+      <w:r>
+        <w:rPr>
+          <w:noProof/>
+        </w:rPr>
+        <w:drawing>
+          <wp:anchor distT="0" distB="0" distL="114300" distR="114300" simplePos="0" relativeHeight="251658240" behindDoc="0" locked="0" layoutInCell="1" allowOverlap="1" wp14:anchorId="5D527AB9" wp14:editId="20470421">
+            <wp:simplePos x="0" y="0"/>
+            <wp:positionH relativeFrom="column">
+              <wp:posOffset>0</wp:posOffset>
+            </wp:positionH>
+            <wp:positionV relativeFrom="paragraph">
+              <wp:posOffset>0</wp:posOffset>
+            </wp:positionV>
+            <wp:extent cx="5943600" cy="3305175"/>
+            <wp:effectExtent l="0" t="0" r="0" b="9525"/>
+            <wp:wrapSquare wrapText="bothSides"/>
+            <wp:docPr id="1" name="Picture 1"/>
+            <wp:cNvGraphicFramePr>
+              <a:graphicFrameLocks xmlns:a="http://schemas.openxmlformats.org/drawingml/2006/main" noChangeAspect="1"/>
+            </wp:cNvGraphicFramePr>
+            <a:graphic xmlns:a="http://schemas.openxmlformats.org/drawingml/2006/main">
+              <a:graphicData uri="http://schemas.openxmlformats.org/drawingml/2006/picture">
+                <pic:pic xmlns:pic="http://schemas.openxmlformats.org/drawingml/2006/picture">
+                  <pic:nvPicPr>
+                    <pic:cNvPr id="0" name="Picture 1"/>
+                    <pic:cNvPicPr>
+                      <a:picLocks noChangeAspect="1" noChangeArrowheads="1"/>
+                    </pic:cNvPicPr>
+                  </pic:nvPicPr>
+                  <pic:blipFill>
+                    <a:blip r:embed="rId6" cstate="print">
+                      <a:extLst>
+                        <a:ext uri="{28A0092B-C50C-407E-A947-70E740481C1C}">
+                          <a14:useLocalDpi xmlns:a14="http://schemas.microsoft.com/office/drawing/2010/main" val="0"/>
+                        </a:ext>
+                      </a:extLst>
+                    </a:blip>
+                    <a:srcRect/>
+                    <a:stretch>
+                      <a:fillRect/>
+                    </a:stretch>
+                  </pic:blipFill>
+                  <pic:spPr bwMode="auto">
+                    <a:xfrm>
+                      <a:off x="0" y="0"/>
+                      <a:ext cx="5943600" cy="3305175"/>
+                    </a:xfrm>
+                    <a:prstGeom prst="rect">
+                      <a:avLst/>
+                    </a:prstGeom>
+                    <a:noFill/>
+                    <a:ln>
+                      <a:noFill/>
+                    </a:ln>
+                  </pic:spPr>
+                </pic:pic>
+              </a:graphicData>
+            </a:graphic>
+            <wp14:sizeRelH relativeFrom="page">
+              <wp14:pctWidth>0</wp14:pctWidth>
+            </wp14:sizeRelH>
+            <wp14:sizeRelV relativeFrom="page">
+              <wp14:pctHeight>0</wp14:pctHeight>
+            </wp14:sizeRelV>
+          </wp:anchor>
+        </w:drawing>
+      </w:r>
+    </w:p>
+    <w:p/>
     <w:sectPr>
       <w:pgSz w:w="12240" w:h="15840"/>
-      <w:pgMar w:top="1440" w:right="1440" w:bottom="1440" w:left="1440" w:header="720" w:footer="720" w:gutter="0"/>
+      <w:pgMar w:top="720" w:right="720" w:bottom="720" w:left="720" w:header="720" w:footer="720" w:gutter="0"/>
       <w:cols w:space="720"/>
       <w:docGrid w:linePitch="360"/>
     </w:sectPr>
   </w:body>
 </w:document>
+</file>
+
+<file path=word/numbering.xml><?xml version="1.0" encoding="utf-8"?>
+<w:numbering xmlns:wpc="http://schemas.microsoft.com/office/word/2010/wordprocessingCanvas" xmlns:cx="http://schemas.microsoft.com/office/drawing/2014/chartex" xmlns:cx1="http://schemas.microsoft.com/office/drawing/2015/9/8/chartex" xmlns:cx2="http://schemas.microsoft.com/office/drawing/2015/10/21/chartex" xmlns:cx3="http://schemas.microsoft.com/office/drawing/2016/5/9/chartex" xmlns:cx4="http://schemas.microsoft.com/office/drawing/2016/5/10/chartex" xmlns:cx5="http://schemas.microsoft.com/office/drawing/2016/5/11/chartex" xmlns:cx6="http://schemas.microsoft.com/office/drawing/2016/5/12/chartex" xmlns:cx7="http://schemas.microsoft.com/office/drawing/2016/5/13/chartex" xmlns:cx8="http://schemas.microsoft.com/office/drawing/2016/5/14/chartex" xmlns:mc="http://schemas.openxmlformats.org/markup-compatibility/2006" xmlns:aink="http://schemas.microsoft.com/office/drawing/2016/ink" xmlns:am3d="http://schemas.microsoft.com/office/drawing/2017/model3d" xmlns:o="urn:schemas-microsoft-com:office:office" xmlns:r="http://schemas.openxmlformats.org/officeDocument/2006/relationships" xmlns:m="http://schemas.openxmlformats.org/officeDocument/2006/math" xmlns:v="urn:schemas-microsoft-com:vml" xmlns:wp14="http://schemas.microsoft.com/office/word/2010/wordprocessingDrawing" xmlns:wp="http://schemas.openxmlformats.org/drawingml/2006/wordprocessingDrawing" xmlns:w10="urn:schemas-microsoft-com:office:word" xmlns:w="http://schemas.openxmlformats.org/wordprocessingml/2006/main" xmlns:w14="http://schemas.microsoft.com/office/word/2010/wordml" xmlns:w15="http://schemas.microsoft.com/office/word/2012/wordml" xmlns:w16cid="http://schemas.microsoft.com/office/word/2016/wordml/cid" xmlns:w16se="http://schemas.microsoft.com/office/word/2015/wordml/symex" xmlns:wpg="http://schemas.microsoft.com/office/word/2010/wordprocessingGroup" xmlns:wpi="http://schemas.microsoft.com/office/word/2010/wordprocessingInk" xmlns:wne="http://schemas.microsoft.com/office/word/2006/wordml" xmlns:wps="http://schemas.microsoft.com/office/word/2010/wordprocessingShape" mc:Ignorable="w14 w15 w16se w16cid wp14">
+  <w:abstractNum w:abstractNumId="0" w15:restartNumberingAfterBreak="0">
+    <w:nsid w:val="1AF73DB8"/>
+    <w:multiLevelType w:val="hybridMultilevel"/>
+    <w:tmpl w:val="553A2528"/>
+    <w:lvl w:ilvl="0" w:tplc="04090001">
+      <w:start w:val="1"/>
+      <w:numFmt w:val="bullet"/>
+      <w:lvlText w:val=""/>
+      <w:lvlJc w:val="left"/>
+      <w:pPr>
+        <w:ind w:left="720" w:hanging="360"/>
+      </w:pPr>
+      <w:rPr>
+        <w:rFonts w:ascii="Symbol" w:hAnsi="Symbol" w:hint="default"/>
+      </w:rPr>
+    </w:lvl>
+    <w:lvl w:ilvl="1" w:tplc="04090003" w:tentative="1">
+      <w:start w:val="1"/>
+      <w:numFmt w:val="bullet"/>
+      <w:lvlText w:val="o"/>
+      <w:lvlJc w:val="left"/>
+      <w:pPr>
+        <w:ind w:left="1440" w:hanging="360"/>
+      </w:pPr>
+      <w:rPr>
+        <w:rFonts w:ascii="Courier New" w:hAnsi="Courier New" w:cs="Courier New" w:hint="default"/>
+      </w:rPr>
+    </w:lvl>
+    <w:lvl w:ilvl="2" w:tplc="04090005" w:tentative="1">
+      <w:start w:val="1"/>
+      <w:numFmt w:val="bullet"/>
+      <w:lvlText w:val=""/>
+      <w:lvlJc w:val="left"/>
+      <w:pPr>
+        <w:ind w:left="2160" w:hanging="360"/>
+      </w:pPr>
+      <w:rPr>
+        <w:rFonts w:ascii="Wingdings" w:hAnsi="Wingdings" w:hint="default"/>
+      </w:rPr>
+    </w:lvl>
+    <w:lvl w:ilvl="3" w:tplc="04090001" w:tentative="1">
+      <w:start w:val="1"/>
+      <w:numFmt w:val="bullet"/>
+      <w:lvlText w:val=""/>
+      <w:lvlJc w:val="left"/>
+      <w:pPr>
+        <w:ind w:left="2880" w:hanging="360"/>
+      </w:pPr>
+      <w:rPr>
+        <w:rFonts w:ascii="Symbol" w:hAnsi="Symbol" w:hint="default"/>
+      </w:rPr>
+    </w:lvl>
+    <w:lvl w:ilvl="4" w:tplc="04090003" w:tentative="1">
+      <w:start w:val="1"/>
+      <w:numFmt w:val="bullet"/>
+      <w:lvlText w:val="o"/>
+      <w:lvlJc w:val="left"/>
+      <w:pPr>
+        <w:ind w:left="3600" w:hanging="360"/>
+      </w:pPr>
+      <w:rPr>
+        <w:rFonts w:ascii="Courier New" w:hAnsi="Courier New" w:cs="Courier New" w:hint="default"/>
+      </w:rPr>
+    </w:lvl>
+    <w:lvl w:ilvl="5" w:tplc="04090005" w:tentative="1">
+      <w:start w:val="1"/>
+      <w:numFmt w:val="bullet"/>
+      <w:lvlText w:val=""/>
+      <w:lvlJc w:val="left"/>
+      <w:pPr>
+        <w:ind w:left="4320" w:hanging="360"/>
+      </w:pPr>
+      <w:rPr>
+        <w:rFonts w:ascii="Wingdings" w:hAnsi="Wingdings" w:hint="default"/>
+      </w:rPr>
+    </w:lvl>
+    <w:lvl w:ilvl="6" w:tplc="04090001" w:tentative="1">
+      <w:start w:val="1"/>
+      <w:numFmt w:val="bullet"/>
+      <w:lvlText w:val=""/>
+      <w:lvlJc w:val="left"/>
+      <w:pPr>
+        <w:ind w:left="5040" w:hanging="360"/>
+      </w:pPr>
+      <w:rPr>
+        <w:rFonts w:ascii="Symbol" w:hAnsi="Symbol" w:hint="default"/>
+      </w:rPr>
+    </w:lvl>
+    <w:lvl w:ilvl="7" w:tplc="04090003" w:tentative="1">
+      <w:start w:val="1"/>
+      <w:numFmt w:val="bullet"/>
+      <w:lvlText w:val="o"/>
+      <w:lvlJc w:val="left"/>
+      <w:pPr>
+        <w:ind w:left="5760" w:hanging="360"/>
+      </w:pPr>
+      <w:rPr>
+        <w:rFonts w:ascii="Courier New" w:hAnsi="Courier New" w:cs="Courier New" w:hint="default"/>
+      </w:rPr>
+    </w:lvl>
+    <w:lvl w:ilvl="8" w:tplc="04090005" w:tentative="1">
+      <w:start w:val="1"/>
+      <w:numFmt w:val="bullet"/>
+      <w:lvlText w:val=""/>
+      <w:lvlJc w:val="left"/>
+      <w:pPr>
+        <w:ind w:left="6480" w:hanging="360"/>
+      </w:pPr>
+      <w:rPr>
+        <w:rFonts w:ascii="Wingdings" w:hAnsi="Wingdings" w:hint="default"/>
+      </w:rPr>
+    </w:lvl>
+  </w:abstractNum>
+  <w:num w:numId="1">
+    <w:abstractNumId w:val="0"/>
+  </w:num>
+</w:numbering>
 </file>
 
 <file path=word/styles.xml><?xml version="1.0" encoding="utf-8"?>
@@ -597,6 +1098,27 @@
     <w:name w:val="Normal"/>
     <w:qFormat/>
   </w:style>
+  <w:style w:type="paragraph" w:styleId="Heading1">
+    <w:name w:val="heading 1"/>
+    <w:basedOn w:val="Normal"/>
+    <w:next w:val="Normal"/>
+    <w:link w:val="Heading1Char"/>
+    <w:uiPriority w:val="9"/>
+    <w:qFormat/>
+    <w:rsid w:val="005D00FB"/>
+    <w:pPr>
+      <w:keepNext/>
+      <w:keepLines/>
+      <w:spacing w:before="240" w:after="0"/>
+      <w:outlineLvl w:val="0"/>
+    </w:pPr>
+    <w:rPr>
+      <w:rFonts w:asciiTheme="majorHAnsi" w:eastAsiaTheme="majorEastAsia" w:hAnsiTheme="majorHAnsi" w:cstheme="majorBidi"/>
+      <w:color w:val="2F5496" w:themeColor="accent1" w:themeShade="BF"/>
+      <w:sz w:val="32"/>
+      <w:szCs w:val="32"/>
+    </w:rPr>
+  </w:style>
   <w:style w:type="character" w:default="1" w:styleId="DefaultParagraphFont">
     <w:name w:val="Default Paragraph Font"/>
     <w:uiPriority w:val="1"/>
@@ -623,6 +1145,73 @@
     <w:uiPriority w:val="99"/>
     <w:semiHidden/>
     <w:unhideWhenUsed/>
+  </w:style>
+  <w:style w:type="paragraph" w:styleId="ListParagraph">
+    <w:name w:val="List Paragraph"/>
+    <w:basedOn w:val="Normal"/>
+    <w:uiPriority w:val="34"/>
+    <w:qFormat/>
+    <w:rsid w:val="00FA6803"/>
+    <w:pPr>
+      <w:ind w:left="720"/>
+      <w:contextualSpacing/>
+    </w:pPr>
+  </w:style>
+  <w:style w:type="paragraph" w:styleId="Title">
+    <w:name w:val="Title"/>
+    <w:basedOn w:val="Normal"/>
+    <w:next w:val="Normal"/>
+    <w:link w:val="TitleChar"/>
+    <w:uiPriority w:val="10"/>
+    <w:qFormat/>
+    <w:rsid w:val="005D00FB"/>
+    <w:pPr>
+      <w:spacing w:after="0" w:line="240" w:lineRule="auto"/>
+      <w:contextualSpacing/>
+    </w:pPr>
+    <w:rPr>
+      <w:rFonts w:asciiTheme="majorHAnsi" w:eastAsiaTheme="majorEastAsia" w:hAnsiTheme="majorHAnsi" w:cstheme="majorBidi"/>
+      <w:spacing w:val="-10"/>
+      <w:kern w:val="28"/>
+      <w:sz w:val="56"/>
+      <w:szCs w:val="56"/>
+    </w:rPr>
+  </w:style>
+  <w:style w:type="character" w:customStyle="1" w:styleId="TitleChar">
+    <w:name w:val="Title Char"/>
+    <w:basedOn w:val="DefaultParagraphFont"/>
+    <w:link w:val="Title"/>
+    <w:uiPriority w:val="10"/>
+    <w:rsid w:val="005D00FB"/>
+    <w:rPr>
+      <w:rFonts w:asciiTheme="majorHAnsi" w:eastAsiaTheme="majorEastAsia" w:hAnsiTheme="majorHAnsi" w:cstheme="majorBidi"/>
+      <w:spacing w:val="-10"/>
+      <w:kern w:val="28"/>
+      <w:sz w:val="56"/>
+      <w:szCs w:val="56"/>
+    </w:rPr>
+  </w:style>
+  <w:style w:type="paragraph" w:styleId="NoSpacing">
+    <w:name w:val="No Spacing"/>
+    <w:uiPriority w:val="1"/>
+    <w:qFormat/>
+    <w:rsid w:val="005D00FB"/>
+    <w:pPr>
+      <w:spacing w:after="0" w:line="240" w:lineRule="auto"/>
+    </w:pPr>
+  </w:style>
+  <w:style w:type="character" w:customStyle="1" w:styleId="Heading1Char">
+    <w:name w:val="Heading 1 Char"/>
+    <w:basedOn w:val="DefaultParagraphFont"/>
+    <w:link w:val="Heading1"/>
+    <w:uiPriority w:val="9"/>
+    <w:rsid w:val="005D00FB"/>
+    <w:rPr>
+      <w:rFonts w:asciiTheme="majorHAnsi" w:eastAsiaTheme="majorEastAsia" w:hAnsiTheme="majorHAnsi" w:cstheme="majorBidi"/>
+      <w:color w:val="2F5496" w:themeColor="accent1" w:themeShade="BF"/>
+      <w:sz w:val="32"/>
+      <w:szCs w:val="32"/>
+    </w:rPr>
   </w:style>
 </w:styles>
 </file>

</xml_diff>